<commit_message>
add Boundary test: Data after Exit
</commit_message>
<xml_diff>
--- a/Triangle_TestPlan.docx
+++ b/Triangle_TestPlan.docx
@@ -30,21 +30,12 @@
         <w:t xml:space="preserve">n </w:t>
       </w:r>
       <w:r>
-        <w:t>manually updat</w:t>
-      </w:r>
-      <w:r>
-        <w:t>ed</w:t>
-      </w:r>
-    </w:p>
-    <w:p>
-      <w:r>
-        <w:t xml:space="preserve">Python Application and Test code draft </w:t>
-      </w:r>
-      <w:r>
-        <w:t>Copilot LLM generated</w:t>
-      </w:r>
-      <w:r>
-        <w:t xml:space="preserve"> then manually updated</w:t>
+        <w:t>manually updated</w:t>
+      </w:r>
+    </w:p>
+    <w:p>
+      <w:r>
+        <w:t>Python Application and Test code draft Copilot LLM generated then manually updated</w:t>
       </w:r>
     </w:p>
     <w:p/>
@@ -1598,7 +1589,6 @@
       <w:r>
         <w:t xml:space="preserve">7.8 </w:t>
       </w:r>
-      <w:proofErr w:type="gramStart"/>
       <w:r>
         <w:t>1</w:t>
       </w:r>
@@ -1617,7 +1607,6 @@
       <w:r>
         <w:t>.3</w:t>
       </w:r>
-      <w:proofErr w:type="gramEnd"/>
       <w:r>
         <w:t xml:space="preserve"> `</w:t>
       </w:r>
@@ -2213,11 +2202,7 @@
         <w:t>Input: `</w:t>
       </w:r>
       <w:r>
-        <w:t>5.</w:t>
-      </w:r>
-      <w:proofErr w:type="gramStart"/>
-      <w:r>
-        <w:t xml:space="preserve">6 </w:t>
+        <w:t xml:space="preserve">5.6 </w:t>
       </w:r>
       <w:r>
         <w:t xml:space="preserve"> </w:t>
@@ -2225,7 +2210,6 @@
       <w:r>
         <w:t>10</w:t>
       </w:r>
-      <w:proofErr w:type="gramEnd"/>
       <w:r>
         <w:t>`</w:t>
       </w:r>
@@ -2944,16 +2928,11 @@
         <w:t xml:space="preserve">Expected Output: `Error: One side missing </w:t>
       </w:r>
       <w:r>
-        <w:t xml:space="preserve">with </w:t>
-      </w:r>
-      <w:proofErr w:type="gramStart"/>
-      <w:r>
-        <w:t>Non-</w:t>
+        <w:t>with Non-</w:t>
       </w:r>
       <w:r>
         <w:t>numeric</w:t>
       </w:r>
-      <w:proofErr w:type="gramEnd"/>
       <w:r>
         <w:t xml:space="preserve"> words</w:t>
       </w:r>
@@ -3076,83 +3055,75 @@
         <w:t xml:space="preserve">: `Error: Two sides missing </w:t>
       </w:r>
       <w:r>
-        <w:t xml:space="preserve">with </w:t>
-      </w:r>
-      <w:proofErr w:type="gramStart"/>
-      <w:r>
-        <w:t>Non-</w:t>
-      </w:r>
-      <w:r>
-        <w:t>numeric</w:t>
-      </w:r>
-      <w:proofErr w:type="gramEnd"/>
-      <w:r>
+        <w:t>with Non-</w:t>
+      </w:r>
+      <w:r>
+        <w:t xml:space="preserve">numeric </w:t>
+      </w:r>
+      <w:r>
+        <w:t>words</w:t>
+      </w:r>
+      <w:r>
+        <w:t>`</w:t>
+      </w:r>
+    </w:p>
+    <w:p>
+      <w:pPr>
+        <w:pStyle w:val="ListParagraph"/>
+        <w:numPr>
+          <w:ilvl w:val="0"/>
+          <w:numId w:val="2"/>
+        </w:numPr>
+        <w:ind w:left="360"/>
+      </w:pPr>
+      <w:r>
+        <w:t>Pass Criteria: Application outputs the correct error message.</w:t>
+      </w:r>
+    </w:p>
+    <w:p/>
+    <w:p>
+      <w:pPr>
+        <w:rPr>
+          <w:b/>
+          <w:bCs/>
+        </w:rPr>
+      </w:pPr>
+      <w:r>
+        <w:rPr>
+          <w:b/>
+          <w:bCs/>
+        </w:rPr>
+        <w:t>Test Case 2.1</w:t>
+      </w:r>
+      <w:r>
+        <w:rPr>
+          <w:b/>
+          <w:bCs/>
+        </w:rPr>
+        <w:t>0</w:t>
+      </w:r>
+      <w:r>
+        <w:rPr>
+          <w:b/>
+          <w:bCs/>
+        </w:rPr>
+        <w:t>: Missing Two Sides</w:t>
+      </w:r>
+      <w:r>
+        <w:rPr>
+          <w:b/>
+          <w:bCs/>
+        </w:rPr>
+        <w:t xml:space="preserve"> with 2 non-</w:t>
+      </w:r>
+      <w:r>
+        <w:rPr>
+          <w:b/>
+          <w:bCs/>
+        </w:rPr>
         <w:t xml:space="preserve"> </w:t>
       </w:r>
       <w:r>
-        <w:t>words</w:t>
-      </w:r>
-      <w:r>
-        <w:t>`</w:t>
-      </w:r>
-    </w:p>
-    <w:p>
-      <w:pPr>
-        <w:pStyle w:val="ListParagraph"/>
-        <w:numPr>
-          <w:ilvl w:val="0"/>
-          <w:numId w:val="2"/>
-        </w:numPr>
-        <w:ind w:left="360"/>
-      </w:pPr>
-      <w:r>
-        <w:t>Pass Criteria: Application outputs the correct error message.</w:t>
-      </w:r>
-    </w:p>
-    <w:p/>
-    <w:p>
-      <w:pPr>
-        <w:rPr>
-          <w:b/>
-          <w:bCs/>
-        </w:rPr>
-      </w:pPr>
-      <w:r>
-        <w:rPr>
-          <w:b/>
-          <w:bCs/>
-        </w:rPr>
-        <w:t>Test Case 2.1</w:t>
-      </w:r>
-      <w:r>
-        <w:rPr>
-          <w:b/>
-          <w:bCs/>
-        </w:rPr>
-        <w:t>0</w:t>
-      </w:r>
-      <w:r>
-        <w:rPr>
-          <w:b/>
-          <w:bCs/>
-        </w:rPr>
-        <w:t>: Missing Two Sides</w:t>
-      </w:r>
-      <w:r>
-        <w:rPr>
-          <w:b/>
-          <w:bCs/>
-        </w:rPr>
-        <w:t xml:space="preserve"> with 2 non-</w:t>
-      </w:r>
-      <w:r>
-        <w:rPr>
-          <w:b/>
-          <w:bCs/>
-        </w:rPr>
-        <w:t xml:space="preserve"> </w:t>
-      </w:r>
-      <w:r>
         <w:rPr>
           <w:b/>
           <w:bCs/>
@@ -3205,18 +3176,10 @@
         <w:t xml:space="preserve">: `Error: Two sides missing </w:t>
       </w:r>
       <w:r>
-        <w:t xml:space="preserve">with </w:t>
-      </w:r>
-      <w:proofErr w:type="gramStart"/>
-      <w:r>
-        <w:t>Non-</w:t>
-      </w:r>
-      <w:r>
-        <w:t>numeric</w:t>
-      </w:r>
-      <w:proofErr w:type="gramEnd"/>
-      <w:r>
-        <w:t xml:space="preserve"> </w:t>
+        <w:t>with Non-</w:t>
+      </w:r>
+      <w:r>
+        <w:t xml:space="preserve">numeric </w:t>
       </w:r>
       <w:r>
         <w:t>words</w:t>
@@ -3451,18 +3414,10 @@
         <w:t xml:space="preserve">Error: One side missing </w:t>
       </w:r>
       <w:r>
-        <w:t xml:space="preserve">with </w:t>
-      </w:r>
-      <w:proofErr w:type="gramStart"/>
-      <w:r>
-        <w:t>Non-</w:t>
-      </w:r>
-      <w:r>
-        <w:t>numeric</w:t>
-      </w:r>
-      <w:proofErr w:type="gramEnd"/>
-      <w:r>
-        <w:t xml:space="preserve"> </w:t>
+        <w:t>with Non-</w:t>
+      </w:r>
+      <w:r>
+        <w:t xml:space="preserve">numeric </w:t>
       </w:r>
       <w:r>
         <w:t>words</w:t>
@@ -3680,21 +3635,13 @@
         <w:ind w:left="360"/>
       </w:pPr>
       <w:r>
-        <w:t xml:space="preserve">Expected Output: Error: One side missing with </w:t>
-      </w:r>
-      <w:proofErr w:type="gramStart"/>
-      <w:r>
-        <w:t>Non</w:t>
+        <w:t>Expected Output: Error: One side missing with Non</w:t>
       </w:r>
       <w:r>
         <w:t>-</w:t>
       </w:r>
       <w:r>
-        <w:t>numeric</w:t>
-      </w:r>
-      <w:proofErr w:type="gramEnd"/>
-      <w:r>
-        <w:t xml:space="preserve"> words</w:t>
+        <w:t>numeric words</w:t>
       </w:r>
     </w:p>
     <w:p>
@@ -3876,15 +3823,7 @@
         <w:t>Input: `</w:t>
       </w:r>
       <w:r>
-        <w:t xml:space="preserve">1 </w:t>
-      </w:r>
-      <w:proofErr w:type="gramStart"/>
-      <w:r>
-        <w:t>A</w:t>
-      </w:r>
-      <w:proofErr w:type="gramEnd"/>
-      <w:r>
-        <w:t xml:space="preserve"> Exit</w:t>
+        <w:t>1 A Exit</w:t>
       </w:r>
       <w:r>
         <w:t>`</w:t>
@@ -3900,15 +3839,7 @@
         <w:ind w:left="360"/>
       </w:pPr>
       <w:r>
-        <w:t xml:space="preserve">Expected Output: Error: Two sides missing with </w:t>
-      </w:r>
-      <w:proofErr w:type="gramStart"/>
-      <w:r>
-        <w:t>Non-numeric</w:t>
-      </w:r>
-      <w:proofErr w:type="gramEnd"/>
-      <w:r>
-        <w:t xml:space="preserve"> words</w:t>
+        <w:t>Expected Output: Error: Two sides missing with Non-numeric words</w:t>
       </w:r>
     </w:p>
     <w:p>
@@ -4090,15 +4021,7 @@
         <w:ind w:left="360"/>
       </w:pPr>
       <w:r>
-        <w:t xml:space="preserve">Expected Output: Error: One side missing with </w:t>
-      </w:r>
-      <w:proofErr w:type="gramStart"/>
-      <w:r>
-        <w:t>Non-numeric</w:t>
-      </w:r>
-      <w:proofErr w:type="gramEnd"/>
-      <w:r>
-        <w:t xml:space="preserve"> words</w:t>
+        <w:t>Expected Output: Error: One side missing with Non-numeric words</w:t>
       </w:r>
     </w:p>
     <w:p>
@@ -4852,6 +4775,165 @@
       </w:r>
     </w:p>
     <w:p/>
+    <w:p>
+      <w:pPr>
+        <w:rPr>
+          <w:b/>
+          <w:bCs/>
+        </w:rPr>
+      </w:pPr>
+      <w:r>
+        <w:rPr>
+          <w:b/>
+          <w:bCs/>
+        </w:rPr>
+        <w:t>Test Case 4.</w:t>
+      </w:r>
+      <w:r>
+        <w:rPr>
+          <w:b/>
+          <w:bCs/>
+        </w:rPr>
+        <w:t>3</w:t>
+      </w:r>
+      <w:r>
+        <w:rPr>
+          <w:b/>
+          <w:bCs/>
+        </w:rPr>
+        <w:t xml:space="preserve">: Floating </w:t>
+      </w:r>
+      <w:r>
+        <w:rPr>
+          <w:b/>
+          <w:bCs/>
+        </w:rPr>
+        <w:t>Round No Triangle</w:t>
+      </w:r>
+    </w:p>
+    <w:p>
+      <w:r>
+        <w:rPr>
+          <w:b/>
+          <w:bCs/>
+        </w:rPr>
+        <w:t>Description</w:t>
+      </w:r>
+      <w:r>
+        <w:t>: Verify that the application</w:t>
+      </w:r>
+      <w:r>
+        <w:t xml:space="preserve"> rounds after</w:t>
+      </w:r>
+      <w:r>
+        <w:t xml:space="preserve"> </w:t>
+      </w:r>
+      <w:r>
+        <w:t>many decimals</w:t>
+      </w:r>
+      <w:r>
+        <w:t>.</w:t>
+      </w:r>
+    </w:p>
+    <w:p>
+      <w:pPr>
+        <w:pStyle w:val="ListParagraph"/>
+        <w:numPr>
+          <w:ilvl w:val="0"/>
+          <w:numId w:val="2"/>
+        </w:numPr>
+        <w:ind w:left="360"/>
+      </w:pPr>
+      <w:r>
+        <w:t xml:space="preserve">Input: </w:t>
+      </w:r>
+      <w:r>
+        <w:t xml:space="preserve">"3.000000000000001 5.000 8.00\n", </w:t>
+      </w:r>
+      <w:r>
+        <w:rPr>
+          <w:b/>
+          <w:bCs/>
+        </w:rPr>
+        <w:t xml:space="preserve">note </w:t>
+      </w:r>
+      <w:r>
+        <w:rPr>
+          <w:b/>
+          <w:bCs/>
+        </w:rPr>
+        <w:t xml:space="preserve">rounds at </w:t>
+      </w:r>
+      <w:r>
+        <w:rPr>
+          <w:b/>
+          <w:bCs/>
+        </w:rPr>
+        <w:t>15 decimals</w:t>
+      </w:r>
+    </w:p>
+    <w:p>
+      <w:pPr>
+        <w:pStyle w:val="ListParagraph"/>
+        <w:numPr>
+          <w:ilvl w:val="0"/>
+          <w:numId w:val="2"/>
+        </w:numPr>
+        <w:ind w:left="360"/>
+      </w:pPr>
+      <w:r>
+        <w:rPr>
+          <w:b/>
+          <w:bCs/>
+        </w:rPr>
+        <w:t>Expected Output</w:t>
+      </w:r>
+      <w:r>
+        <w:t>: `</w:t>
+      </w:r>
+      <w:r>
+        <w:t xml:space="preserve"> </w:t>
+      </w:r>
+      <w:proofErr w:type="spellStart"/>
+      <w:r>
+        <w:t>NoTriangle</w:t>
+      </w:r>
+      <w:proofErr w:type="spellEnd"/>
+      <w:r>
+        <w:t>`</w:t>
+      </w:r>
+    </w:p>
+    <w:p>
+      <w:pPr>
+        <w:pStyle w:val="ListParagraph"/>
+        <w:numPr>
+          <w:ilvl w:val="0"/>
+          <w:numId w:val="2"/>
+        </w:numPr>
+        <w:ind w:left="360"/>
+      </w:pPr>
+      <w:r>
+        <w:rPr>
+          <w:b/>
+          <w:bCs/>
+        </w:rPr>
+        <w:t>Pass Criteria</w:t>
+      </w:r>
+      <w:r>
+        <w:t>: Application outputs "</w:t>
+      </w:r>
+      <w:r>
+        <w:t xml:space="preserve"> </w:t>
+      </w:r>
+      <w:proofErr w:type="spellStart"/>
+      <w:r>
+        <w:t>NoTriangle</w:t>
+      </w:r>
+      <w:proofErr w:type="spellEnd"/>
+      <w:r>
+        <w:t>".</w:t>
+      </w:r>
+    </w:p>
     <w:p/>
     <w:p>
       <w:pPr>
@@ -4865,14 +4947,28 @@
           <w:b/>
           <w:bCs/>
         </w:rPr>
-        <w:t xml:space="preserve">Test Case 4.2: Floating </w:t>
-      </w:r>
-      <w:r>
-        <w:rPr>
-          <w:b/>
-          <w:bCs/>
-        </w:rPr>
-        <w:t>Round No Triangle</w:t>
+        <w:t>Test Case 4.</w:t>
+      </w:r>
+      <w:r>
+        <w:rPr>
+          <w:b/>
+          <w:bCs/>
+        </w:rPr>
+        <w:t>4</w:t>
+      </w:r>
+      <w:r>
+        <w:rPr>
+          <w:b/>
+          <w:bCs/>
+        </w:rPr>
+        <w:t xml:space="preserve">: </w:t>
+      </w:r>
+      <w:r>
+        <w:rPr>
+          <w:b/>
+          <w:bCs/>
+        </w:rPr>
+        <w:t>Exit then data</w:t>
       </w:r>
     </w:p>
     <w:p>
@@ -4884,118 +4980,149 @@
         <w:t>Description</w:t>
       </w:r>
       <w:r>
-        <w:t>: Verify that the application</w:t>
-      </w:r>
-      <w:r>
-        <w:t xml:space="preserve"> rounds after</w:t>
-      </w:r>
-      <w:r>
-        <w:t xml:space="preserve"> </w:t>
-      </w:r>
-      <w:r>
-        <w:t>many decimals</w:t>
-      </w:r>
-      <w:r>
-        <w:t>.</w:t>
-      </w:r>
-    </w:p>
-    <w:p>
-      <w:pPr>
-        <w:pStyle w:val="ListParagraph"/>
-        <w:numPr>
-          <w:ilvl w:val="0"/>
-          <w:numId w:val="2"/>
-        </w:numPr>
-        <w:ind w:left="360"/>
-      </w:pPr>
-      <w:r>
-        <w:t xml:space="preserve">Input: </w:t>
-      </w:r>
-      <w:r>
-        <w:t xml:space="preserve">"3.000000000000001 5.000 8.00\n", </w:t>
-      </w:r>
-      <w:r>
-        <w:rPr>
-          <w:b/>
-          <w:bCs/>
-        </w:rPr>
-        <w:t xml:space="preserve">note </w:t>
-      </w:r>
-      <w:r>
-        <w:rPr>
-          <w:b/>
-          <w:bCs/>
-        </w:rPr>
-        <w:t xml:space="preserve">rounds at </w:t>
-      </w:r>
-      <w:r>
-        <w:rPr>
-          <w:b/>
-          <w:bCs/>
-        </w:rPr>
-        <w:t>15 decimals</w:t>
-      </w:r>
-    </w:p>
-    <w:p>
-      <w:pPr>
-        <w:pStyle w:val="ListParagraph"/>
-        <w:numPr>
-          <w:ilvl w:val="0"/>
-          <w:numId w:val="2"/>
-        </w:numPr>
-        <w:ind w:left="360"/>
-      </w:pPr>
-      <w:r>
-        <w:rPr>
-          <w:b/>
-          <w:bCs/>
-        </w:rPr>
-        <w:t>Expected Output</w:t>
-      </w:r>
-      <w:r>
-        <w:t>: `</w:t>
-      </w:r>
-      <w:r>
-        <w:t xml:space="preserve"> </w:t>
+        <w:t xml:space="preserve">: Verify that the application exits </w:t>
+      </w:r>
+      <w:r>
+        <w:t>and ignores input after exiting</w:t>
+      </w:r>
+      <w:r>
+        <w:t>".</w:t>
+      </w:r>
+    </w:p>
+    <w:p>
+      <w:pPr>
+        <w:pStyle w:val="ListParagraph"/>
+        <w:numPr>
+          <w:ilvl w:val="0"/>
+          <w:numId w:val="2"/>
+        </w:numPr>
+        <w:ind w:left="360"/>
+      </w:pPr>
+      <w:r>
+        <w:t>Input lines</w:t>
+      </w:r>
+    </w:p>
+    <w:p>
+      <w:pPr>
+        <w:pStyle w:val="ListParagraph"/>
+        <w:numPr>
+          <w:ilvl w:val="0"/>
+          <w:numId w:val="21"/>
+        </w:numPr>
+        <w:tabs>
+          <w:tab w:val="left" w:pos="1080"/>
+        </w:tabs>
+        <w:ind w:left="720"/>
+      </w:pPr>
+      <w:r>
+        <w:t>Exit</w:t>
+      </w:r>
+    </w:p>
+    <w:p>
+      <w:pPr>
+        <w:pStyle w:val="ListParagraph"/>
+        <w:numPr>
+          <w:ilvl w:val="0"/>
+          <w:numId w:val="21"/>
+        </w:numPr>
+        <w:tabs>
+          <w:tab w:val="left" w:pos="1080"/>
+        </w:tabs>
+        <w:ind w:left="720"/>
+      </w:pPr>
+      <w:r>
+        <w:t>3.1 5.2 8.01</w:t>
+      </w:r>
+    </w:p>
+    <w:p>
+      <w:pPr>
+        <w:pStyle w:val="ListParagraph"/>
+        <w:numPr>
+          <w:ilvl w:val="0"/>
+          <w:numId w:val="21"/>
+        </w:numPr>
+        <w:tabs>
+          <w:tab w:val="left" w:pos="1080"/>
+        </w:tabs>
+        <w:ind w:left="720"/>
+      </w:pPr>
+      <w:r>
+        <w:lastRenderedPageBreak/>
+        <w:t>8.1</w:t>
+      </w:r>
+    </w:p>
+    <w:p>
+      <w:pPr>
+        <w:pStyle w:val="ListParagraph"/>
+        <w:numPr>
+          <w:ilvl w:val="0"/>
+          <w:numId w:val="2"/>
+        </w:numPr>
+        <w:ind w:left="360"/>
+      </w:pPr>
+      <w:r>
+        <w:t xml:space="preserve">Expected </w:t>
       </w:r>
       <w:proofErr w:type="spellStart"/>
       <w:r>
-        <w:t>NoTriangle</w:t>
+        <w:t>stdout</w:t>
       </w:r>
       <w:proofErr w:type="spellEnd"/>
       <w:r>
-        <w:t>`</w:t>
-      </w:r>
-    </w:p>
-    <w:p>
-      <w:pPr>
-        <w:pStyle w:val="ListParagraph"/>
-        <w:numPr>
-          <w:ilvl w:val="0"/>
-          <w:numId w:val="2"/>
-        </w:numPr>
-        <w:ind w:left="360"/>
-      </w:pPr>
-      <w:r>
-        <w:rPr>
-          <w:b/>
-          <w:bCs/>
-        </w:rPr>
-        <w:t>Pass Criteria</w:t>
-      </w:r>
-      <w:r>
-        <w:t>: Application outputs "</w:t>
-      </w:r>
-      <w:r>
-        <w:t xml:space="preserve"> </w:t>
+        <w:t xml:space="preserve"> lines</w:t>
+      </w:r>
+    </w:p>
+    <w:p>
+      <w:pPr>
+        <w:pStyle w:val="ListParagraph"/>
+        <w:numPr>
+          <w:ilvl w:val="0"/>
+          <w:numId w:val="22"/>
+        </w:numPr>
+        <w:ind w:left="720"/>
+      </w:pPr>
+      <w:r>
+        <w:t>triangle classifier done</w:t>
+      </w:r>
+    </w:p>
+    <w:p>
+      <w:pPr>
+        <w:pStyle w:val="ListParagraph"/>
+        <w:numPr>
+          <w:ilvl w:val="0"/>
+          <w:numId w:val="2"/>
+        </w:numPr>
+        <w:ind w:left="360"/>
+      </w:pPr>
+      <w:r>
+        <w:t xml:space="preserve">Expected </w:t>
+      </w:r>
+      <w:r>
+        <w:t>stderr line: None</w:t>
+      </w:r>
+    </w:p>
+    <w:p>
+      <w:pPr>
+        <w:pStyle w:val="ListParagraph"/>
+        <w:numPr>
+          <w:ilvl w:val="0"/>
+          <w:numId w:val="2"/>
+        </w:numPr>
+        <w:ind w:left="360"/>
+      </w:pPr>
+      <w:r>
+        <w:t xml:space="preserve">Pass Criteria: Application </w:t>
+      </w:r>
+      <w:r>
+        <w:t xml:space="preserve">exits with done message and no other </w:t>
       </w:r>
       <w:proofErr w:type="spellStart"/>
       <w:r>
-        <w:t>NoTriangle</w:t>
+        <w:t>stdout</w:t>
       </w:r>
       <w:proofErr w:type="spellEnd"/>
       <w:r>
-        <w:t>".</w:t>
+        <w:t>/stderr data</w:t>
       </w:r>
     </w:p>
     <w:p/>
@@ -5037,7 +5164,6 @@
     </w:p>
     <w:p>
       <w:r>
-        <w:lastRenderedPageBreak/>
         <w:t xml:space="preserve">2.  </w:t>
       </w:r>
       <w:r>
@@ -5360,13 +5486,7 @@
       <w:tab/>
     </w:r>
     <w:r>
-      <w:t>Triangle</w:t>
-    </w:r>
-    <w:r>
-      <w:t xml:space="preserve"> </w:t>
-    </w:r>
-    <w:r>
-      <w:t>Classifier</w:t>
+      <w:t>Triangle Classifier</w:t>
     </w:r>
     <w:r>
       <w:rPr>
@@ -5380,14 +5500,7 @@
         <w:rFonts w:ascii="Arial" w:hAnsi="Arial" w:cs="Arial"/>
         <w:sz w:val="20"/>
       </w:rPr>
-      <w:t>25</w:t>
-    </w:r>
-    <w:r>
-      <w:rPr>
-        <w:rFonts w:ascii="Arial" w:hAnsi="Arial" w:cs="Arial"/>
-        <w:sz w:val="20"/>
-      </w:rPr>
-      <w:t xml:space="preserve"> Sep</w:t>
+      <w:t>25 Sep</w:t>
     </w:r>
     <w:r>
       <w:rPr>
@@ -5969,6 +6082,92 @@
     </w:lvl>
   </w:abstractNum>
   <w:abstractNum w:abstractNumId="4" w15:restartNumberingAfterBreak="0">
+    <w:nsid w:val="12770963"/>
+    <w:multiLevelType w:val="hybridMultilevel"/>
+    <w:tmpl w:val="FD8C82EC"/>
+    <w:lvl w:ilvl="0" w:tplc="FFFFFFFF">
+      <w:start w:val="1"/>
+      <w:numFmt w:val="decimal"/>
+      <w:lvlText w:val="%1."/>
+      <w:lvlJc w:val="left"/>
+      <w:pPr>
+        <w:ind w:left="1440" w:hanging="360"/>
+      </w:pPr>
+    </w:lvl>
+    <w:lvl w:ilvl="1" w:tplc="FFFFFFFF" w:tentative="1">
+      <w:start w:val="1"/>
+      <w:numFmt w:val="lowerLetter"/>
+      <w:lvlText w:val="%2."/>
+      <w:lvlJc w:val="left"/>
+      <w:pPr>
+        <w:ind w:left="2160" w:hanging="360"/>
+      </w:pPr>
+    </w:lvl>
+    <w:lvl w:ilvl="2" w:tplc="FFFFFFFF" w:tentative="1">
+      <w:start w:val="1"/>
+      <w:numFmt w:val="lowerRoman"/>
+      <w:lvlText w:val="%3."/>
+      <w:lvlJc w:val="right"/>
+      <w:pPr>
+        <w:ind w:left="2880" w:hanging="180"/>
+      </w:pPr>
+    </w:lvl>
+    <w:lvl w:ilvl="3" w:tplc="FFFFFFFF" w:tentative="1">
+      <w:start w:val="1"/>
+      <w:numFmt w:val="decimal"/>
+      <w:lvlText w:val="%4."/>
+      <w:lvlJc w:val="left"/>
+      <w:pPr>
+        <w:ind w:left="3600" w:hanging="360"/>
+      </w:pPr>
+    </w:lvl>
+    <w:lvl w:ilvl="4" w:tplc="FFFFFFFF" w:tentative="1">
+      <w:start w:val="1"/>
+      <w:numFmt w:val="lowerLetter"/>
+      <w:lvlText w:val="%5."/>
+      <w:lvlJc w:val="left"/>
+      <w:pPr>
+        <w:ind w:left="4320" w:hanging="360"/>
+      </w:pPr>
+    </w:lvl>
+    <w:lvl w:ilvl="5" w:tplc="FFFFFFFF" w:tentative="1">
+      <w:start w:val="1"/>
+      <w:numFmt w:val="lowerRoman"/>
+      <w:lvlText w:val="%6."/>
+      <w:lvlJc w:val="right"/>
+      <w:pPr>
+        <w:ind w:left="5040" w:hanging="180"/>
+      </w:pPr>
+    </w:lvl>
+    <w:lvl w:ilvl="6" w:tplc="FFFFFFFF" w:tentative="1">
+      <w:start w:val="1"/>
+      <w:numFmt w:val="decimal"/>
+      <w:lvlText w:val="%7."/>
+      <w:lvlJc w:val="left"/>
+      <w:pPr>
+        <w:ind w:left="5760" w:hanging="360"/>
+      </w:pPr>
+    </w:lvl>
+    <w:lvl w:ilvl="7" w:tplc="FFFFFFFF" w:tentative="1">
+      <w:start w:val="1"/>
+      <w:numFmt w:val="lowerLetter"/>
+      <w:lvlText w:val="%8."/>
+      <w:lvlJc w:val="left"/>
+      <w:pPr>
+        <w:ind w:left="6480" w:hanging="360"/>
+      </w:pPr>
+    </w:lvl>
+    <w:lvl w:ilvl="8" w:tplc="FFFFFFFF" w:tentative="1">
+      <w:start w:val="1"/>
+      <w:numFmt w:val="lowerRoman"/>
+      <w:lvlText w:val="%9."/>
+      <w:lvlJc w:val="right"/>
+      <w:pPr>
+        <w:ind w:left="7200" w:hanging="180"/>
+      </w:pPr>
+    </w:lvl>
+  </w:abstractNum>
+  <w:abstractNum w:abstractNumId="5" w15:restartNumberingAfterBreak="0">
     <w:nsid w:val="167420BB"/>
     <w:multiLevelType w:val="hybridMultilevel"/>
     <w:tmpl w:val="C814316C"/>
@@ -6081,7 +6280,7 @@
       </w:rPr>
     </w:lvl>
   </w:abstractNum>
-  <w:abstractNum w:abstractNumId="5" w15:restartNumberingAfterBreak="0">
+  <w:abstractNum w:abstractNumId="6" w15:restartNumberingAfterBreak="0">
     <w:nsid w:val="1A317F96"/>
     <w:multiLevelType w:val="hybridMultilevel"/>
     <w:tmpl w:val="D4904614"/>
@@ -6193,7 +6392,93 @@
       </w:rPr>
     </w:lvl>
   </w:abstractNum>
-  <w:abstractNum w:abstractNumId="6" w15:restartNumberingAfterBreak="0">
+  <w:abstractNum w:abstractNumId="7" w15:restartNumberingAfterBreak="0">
+    <w:nsid w:val="1DAB6C2A"/>
+    <w:multiLevelType w:val="hybridMultilevel"/>
+    <w:tmpl w:val="8F66BA4E"/>
+    <w:lvl w:ilvl="0" w:tplc="FFFFFFFF">
+      <w:start w:val="1"/>
+      <w:numFmt w:val="decimal"/>
+      <w:lvlText w:val="%1."/>
+      <w:lvlJc w:val="left"/>
+      <w:pPr>
+        <w:ind w:left="2160" w:hanging="360"/>
+      </w:pPr>
+    </w:lvl>
+    <w:lvl w:ilvl="1" w:tplc="04090019" w:tentative="1">
+      <w:start w:val="1"/>
+      <w:numFmt w:val="lowerLetter"/>
+      <w:lvlText w:val="%2."/>
+      <w:lvlJc w:val="left"/>
+      <w:pPr>
+        <w:ind w:left="2160" w:hanging="360"/>
+      </w:pPr>
+    </w:lvl>
+    <w:lvl w:ilvl="2" w:tplc="0409001B" w:tentative="1">
+      <w:start w:val="1"/>
+      <w:numFmt w:val="lowerRoman"/>
+      <w:lvlText w:val="%3."/>
+      <w:lvlJc w:val="right"/>
+      <w:pPr>
+        <w:ind w:left="2880" w:hanging="180"/>
+      </w:pPr>
+    </w:lvl>
+    <w:lvl w:ilvl="3" w:tplc="0409000F" w:tentative="1">
+      <w:start w:val="1"/>
+      <w:numFmt w:val="decimal"/>
+      <w:lvlText w:val="%4."/>
+      <w:lvlJc w:val="left"/>
+      <w:pPr>
+        <w:ind w:left="3600" w:hanging="360"/>
+      </w:pPr>
+    </w:lvl>
+    <w:lvl w:ilvl="4" w:tplc="04090019" w:tentative="1">
+      <w:start w:val="1"/>
+      <w:numFmt w:val="lowerLetter"/>
+      <w:lvlText w:val="%5."/>
+      <w:lvlJc w:val="left"/>
+      <w:pPr>
+        <w:ind w:left="4320" w:hanging="360"/>
+      </w:pPr>
+    </w:lvl>
+    <w:lvl w:ilvl="5" w:tplc="0409001B" w:tentative="1">
+      <w:start w:val="1"/>
+      <w:numFmt w:val="lowerRoman"/>
+      <w:lvlText w:val="%6."/>
+      <w:lvlJc w:val="right"/>
+      <w:pPr>
+        <w:ind w:left="5040" w:hanging="180"/>
+      </w:pPr>
+    </w:lvl>
+    <w:lvl w:ilvl="6" w:tplc="0409000F" w:tentative="1">
+      <w:start w:val="1"/>
+      <w:numFmt w:val="decimal"/>
+      <w:lvlText w:val="%7."/>
+      <w:lvlJc w:val="left"/>
+      <w:pPr>
+        <w:ind w:left="5760" w:hanging="360"/>
+      </w:pPr>
+    </w:lvl>
+    <w:lvl w:ilvl="7" w:tplc="04090019" w:tentative="1">
+      <w:start w:val="1"/>
+      <w:numFmt w:val="lowerLetter"/>
+      <w:lvlText w:val="%8."/>
+      <w:lvlJc w:val="left"/>
+      <w:pPr>
+        <w:ind w:left="6480" w:hanging="360"/>
+      </w:pPr>
+    </w:lvl>
+    <w:lvl w:ilvl="8" w:tplc="0409001B" w:tentative="1">
+      <w:start w:val="1"/>
+      <w:numFmt w:val="lowerRoman"/>
+      <w:lvlText w:val="%9."/>
+      <w:lvlJc w:val="right"/>
+      <w:pPr>
+        <w:ind w:left="7200" w:hanging="180"/>
+      </w:pPr>
+    </w:lvl>
+  </w:abstractNum>
+  <w:abstractNum w:abstractNumId="8" w15:restartNumberingAfterBreak="0">
     <w:nsid w:val="1DE64111"/>
     <w:multiLevelType w:val="hybridMultilevel"/>
     <w:tmpl w:val="36AA6A64"/>
@@ -6302,7 +6587,7 @@
       </w:rPr>
     </w:lvl>
   </w:abstractNum>
-  <w:abstractNum w:abstractNumId="7" w15:restartNumberingAfterBreak="0">
+  <w:abstractNum w:abstractNumId="9" w15:restartNumberingAfterBreak="0">
     <w:nsid w:val="227F1866"/>
     <w:multiLevelType w:val="hybridMultilevel"/>
     <w:tmpl w:val="4DFA031E"/>
@@ -6414,7 +6699,7 @@
       </w:rPr>
     </w:lvl>
   </w:abstractNum>
-  <w:abstractNum w:abstractNumId="8" w15:restartNumberingAfterBreak="0">
+  <w:abstractNum w:abstractNumId="10" w15:restartNumberingAfterBreak="0">
     <w:nsid w:val="299C7BF9"/>
     <w:multiLevelType w:val="hybridMultilevel"/>
     <w:tmpl w:val="87DEC578"/>
@@ -6526,7 +6811,7 @@
       </w:rPr>
     </w:lvl>
   </w:abstractNum>
-  <w:abstractNum w:abstractNumId="9" w15:restartNumberingAfterBreak="0">
+  <w:abstractNum w:abstractNumId="11" w15:restartNumberingAfterBreak="0">
     <w:nsid w:val="382A63B9"/>
     <w:multiLevelType w:val="hybridMultilevel"/>
     <w:tmpl w:val="FEBE4672"/>
@@ -6638,7 +6923,7 @@
       </w:rPr>
     </w:lvl>
   </w:abstractNum>
-  <w:abstractNum w:abstractNumId="10" w15:restartNumberingAfterBreak="0">
+  <w:abstractNum w:abstractNumId="12" w15:restartNumberingAfterBreak="0">
     <w:nsid w:val="38F43533"/>
     <w:multiLevelType w:val="hybridMultilevel"/>
     <w:tmpl w:val="42449ECE"/>
@@ -6747,7 +7032,7 @@
       </w:rPr>
     </w:lvl>
   </w:abstractNum>
-  <w:abstractNum w:abstractNumId="11" w15:restartNumberingAfterBreak="0">
+  <w:abstractNum w:abstractNumId="13" w15:restartNumberingAfterBreak="0">
     <w:nsid w:val="3AE774B7"/>
     <w:multiLevelType w:val="hybridMultilevel"/>
     <w:tmpl w:val="B3E02EC2"/>
@@ -6856,7 +7141,7 @@
       </w:rPr>
     </w:lvl>
   </w:abstractNum>
-  <w:abstractNum w:abstractNumId="12" w15:restartNumberingAfterBreak="0">
+  <w:abstractNum w:abstractNumId="14" w15:restartNumberingAfterBreak="0">
     <w:nsid w:val="3D9D0383"/>
     <w:multiLevelType w:val="hybridMultilevel"/>
     <w:tmpl w:val="F0ACAFBA"/>
@@ -6968,7 +7253,7 @@
       </w:rPr>
     </w:lvl>
   </w:abstractNum>
-  <w:abstractNum w:abstractNumId="13" w15:restartNumberingAfterBreak="0">
+  <w:abstractNum w:abstractNumId="15" w15:restartNumberingAfterBreak="0">
     <w:nsid w:val="456A4318"/>
     <w:multiLevelType w:val="hybridMultilevel"/>
     <w:tmpl w:val="7D5EDAEC"/>
@@ -7080,7 +7365,7 @@
       </w:rPr>
     </w:lvl>
   </w:abstractNum>
-  <w:abstractNum w:abstractNumId="14" w15:restartNumberingAfterBreak="0">
+  <w:abstractNum w:abstractNumId="16" w15:restartNumberingAfterBreak="0">
     <w:nsid w:val="470A0766"/>
     <w:multiLevelType w:val="hybridMultilevel"/>
     <w:tmpl w:val="F0E2CA9E"/>
@@ -7192,7 +7477,7 @@
       </w:rPr>
     </w:lvl>
   </w:abstractNum>
-  <w:abstractNum w:abstractNumId="15" w15:restartNumberingAfterBreak="0">
+  <w:abstractNum w:abstractNumId="17" w15:restartNumberingAfterBreak="0">
     <w:nsid w:val="5B9B0F8A"/>
     <w:multiLevelType w:val="hybridMultilevel"/>
     <w:tmpl w:val="949E0D28"/>
@@ -7304,7 +7589,7 @@
       </w:rPr>
     </w:lvl>
   </w:abstractNum>
-  <w:abstractNum w:abstractNumId="16" w15:restartNumberingAfterBreak="0">
+  <w:abstractNum w:abstractNumId="18" w15:restartNumberingAfterBreak="0">
     <w:nsid w:val="6A5A449D"/>
     <w:multiLevelType w:val="hybridMultilevel"/>
     <w:tmpl w:val="03C29E7A"/>
@@ -7416,7 +7701,7 @@
       </w:rPr>
     </w:lvl>
   </w:abstractNum>
-  <w:abstractNum w:abstractNumId="17" w15:restartNumberingAfterBreak="0">
+  <w:abstractNum w:abstractNumId="19" w15:restartNumberingAfterBreak="0">
     <w:nsid w:val="772463F8"/>
     <w:multiLevelType w:val="hybridMultilevel"/>
     <w:tmpl w:val="EC9C9CD4"/>
@@ -7502,7 +7787,7 @@
       </w:pPr>
     </w:lvl>
   </w:abstractNum>
-  <w:abstractNum w:abstractNumId="18" w15:restartNumberingAfterBreak="0">
+  <w:abstractNum w:abstractNumId="20" w15:restartNumberingAfterBreak="0">
     <w:nsid w:val="77FE14FD"/>
     <w:multiLevelType w:val="hybridMultilevel"/>
     <w:tmpl w:val="AF1A2F8A"/>
@@ -7614,7 +7899,7 @@
       </w:rPr>
     </w:lvl>
   </w:abstractNum>
-  <w:abstractNum w:abstractNumId="19" w15:restartNumberingAfterBreak="0">
+  <w:abstractNum w:abstractNumId="21" w15:restartNumberingAfterBreak="0">
     <w:nsid w:val="7AC77B25"/>
     <w:multiLevelType w:val="hybridMultilevel"/>
     <w:tmpl w:val="FD8C82EC"/>
@@ -7701,64 +7986,70 @@
     </w:lvl>
   </w:abstractNum>
   <w:num w:numId="1" w16cid:durableId="286745633">
-    <w:abstractNumId w:val="4"/>
+    <w:abstractNumId w:val="5"/>
   </w:num>
   <w:num w:numId="2" w16cid:durableId="1347095341">
-    <w:abstractNumId w:val="5"/>
+    <w:abstractNumId w:val="6"/>
   </w:num>
   <w:num w:numId="3" w16cid:durableId="2133593550">
-    <w:abstractNumId w:val="13"/>
+    <w:abstractNumId w:val="15"/>
   </w:num>
   <w:num w:numId="4" w16cid:durableId="295764447">
-    <w:abstractNumId w:val="18"/>
+    <w:abstractNumId w:val="20"/>
   </w:num>
   <w:num w:numId="5" w16cid:durableId="1315645480">
-    <w:abstractNumId w:val="12"/>
+    <w:abstractNumId w:val="14"/>
   </w:num>
   <w:num w:numId="6" w16cid:durableId="2116631730">
-    <w:abstractNumId w:val="14"/>
+    <w:abstractNumId w:val="16"/>
   </w:num>
   <w:num w:numId="7" w16cid:durableId="697395347">
-    <w:abstractNumId w:val="7"/>
+    <w:abstractNumId w:val="9"/>
   </w:num>
   <w:num w:numId="8" w16cid:durableId="1722904339">
     <w:abstractNumId w:val="1"/>
   </w:num>
   <w:num w:numId="9" w16cid:durableId="1516723573">
-    <w:abstractNumId w:val="8"/>
+    <w:abstractNumId w:val="10"/>
   </w:num>
   <w:num w:numId="10" w16cid:durableId="1616712554">
     <w:abstractNumId w:val="3"/>
   </w:num>
   <w:num w:numId="11" w16cid:durableId="278294150">
-    <w:abstractNumId w:val="15"/>
+    <w:abstractNumId w:val="17"/>
   </w:num>
   <w:num w:numId="12" w16cid:durableId="578443824">
-    <w:abstractNumId w:val="9"/>
+    <w:abstractNumId w:val="11"/>
   </w:num>
   <w:num w:numId="13" w16cid:durableId="1508325866">
     <w:abstractNumId w:val="2"/>
   </w:num>
   <w:num w:numId="14" w16cid:durableId="1308630900">
-    <w:abstractNumId w:val="16"/>
+    <w:abstractNumId w:val="18"/>
   </w:num>
   <w:num w:numId="15" w16cid:durableId="1061756351">
     <w:abstractNumId w:val="0"/>
   </w:num>
   <w:num w:numId="16" w16cid:durableId="1771967983">
-    <w:abstractNumId w:val="6"/>
+    <w:abstractNumId w:val="8"/>
   </w:num>
   <w:num w:numId="17" w16cid:durableId="816843266">
-    <w:abstractNumId w:val="10"/>
+    <w:abstractNumId w:val="12"/>
   </w:num>
   <w:num w:numId="18" w16cid:durableId="495262644">
+    <w:abstractNumId w:val="21"/>
+  </w:num>
+  <w:num w:numId="19" w16cid:durableId="1619725948">
+    <w:abstractNumId w:val="13"/>
+  </w:num>
+  <w:num w:numId="20" w16cid:durableId="1741709794">
     <w:abstractNumId w:val="19"/>
   </w:num>
-  <w:num w:numId="19" w16cid:durableId="1619725948">
-    <w:abstractNumId w:val="11"/>
+  <w:num w:numId="21" w16cid:durableId="1153721335">
+    <w:abstractNumId w:val="4"/>
   </w:num>
-  <w:num w:numId="20" w16cid:durableId="1741709794">
-    <w:abstractNumId w:val="17"/>
+  <w:num w:numId="22" w16cid:durableId="667756333">
+    <w:abstractNumId w:val="7"/>
   </w:num>
 </w:numbering>
 </file>
@@ -8163,7 +8454,6 @@
   <w:style w:type="character" w:default="1" w:styleId="DefaultParagraphFont">
     <w:name w:val="Default Paragraph Font"/>
     <w:uiPriority w:val="1"/>
-    <w:semiHidden/>
     <w:unhideWhenUsed/>
   </w:style>
   <w:style w:type="table" w:default="1" w:styleId="TableNormal">

</xml_diff>